<commit_message>
effort duration and people estimation
</commit_message>
<xml_diff>
--- a/Project Plan/Cocomoestimation.docx
+++ b/Project Plan/Cocomoestimation.docx
@@ -934,31 +934,7 @@
           <w:szCs w:val="24"/>
           <w:lang w:val="en-GB"/>
         </w:rPr>
-        <w:t xml:space="preserve">team is united; people communicate and cooperate in an efficient way, so it is possible to consider a </w:t>
-      </w:r>
-      <w:r>
-        <w:rPr>
-          <w:sz w:val="24"/>
-          <w:szCs w:val="24"/>
-          <w:lang w:val="en-GB"/>
-        </w:rPr>
-        <w:t>h</w:t>
-      </w:r>
-      <w:r>
-        <w:rPr>
-          <w:sz w:val="24"/>
-          <w:szCs w:val="24"/>
-          <w:lang w:val="en-GB"/>
-        </w:rPr>
-        <w:t>igh value for this parameter</w:t>
-      </w:r>
-      <w:r>
-        <w:rPr>
-          <w:sz w:val="24"/>
-          <w:szCs w:val="24"/>
-          <w:lang w:val="en-GB"/>
-        </w:rPr>
-        <w:t>.</w:t>
+        <w:t>team is united; people communicate and cooperate in an efficient way, so it is possible to consider a high value for this parameter.</w:t>
       </w:r>
     </w:p>
     <w:p>
@@ -1241,70 +1217,2440 @@
         </w:rPr>
         <w:t xml:space="preserve">With the chosen factors, </w:t>
       </w:r>
+      <w:r>
+        <w:rPr>
+          <w:sz w:val="24"/>
+          <w:szCs w:val="24"/>
+          <w:lang w:val="en-GB"/>
+        </w:rPr>
+        <w:t>we can</w:t>
+      </w:r>
+      <w:r>
+        <w:rPr>
+          <w:sz w:val="24"/>
+          <w:szCs w:val="24"/>
+          <w:lang w:val="en-GB"/>
+        </w:rPr>
+        <w:t xml:space="preserve"> calculate the exponent E with the already presented formula.</w:t>
+      </w:r>
+    </w:p>
+    <w:p>
+      <w:pPr>
+        <w:spacing w:line="360" w:lineRule="auto"/>
+        <w:rPr>
+          <w:sz w:val="24"/>
+          <w:szCs w:val="24"/>
+          <w:lang w:val="en-GB"/>
+        </w:rPr>
+      </w:pPr>
+      <w:r>
+        <w:rPr>
+          <w:sz w:val="24"/>
+          <w:szCs w:val="24"/>
+          <w:lang w:val="en-GB"/>
+        </w:rPr>
+        <w:t>E = 0.91 + 0.01 x (3.72 + 3.04 + 4.24 + 2.19 + 4.68) = 0.91 + 0.01 x 17.87 = 0.91 + 0.1787 ≈ 1.08</w:t>
+      </w:r>
+    </w:p>
+    <w:p>
+      <w:pPr>
+        <w:spacing w:line="360" w:lineRule="auto"/>
+        <w:rPr>
+          <w:sz w:val="24"/>
+          <w:szCs w:val="24"/>
+          <w:lang w:val="en-GB"/>
+        </w:rPr>
+      </w:pPr>
+      <w:r>
+        <w:rPr>
+          <w:sz w:val="24"/>
+          <w:szCs w:val="24"/>
+          <w:lang w:val="en-GB"/>
+        </w:rPr>
+        <w:t xml:space="preserve">Now it is necessary to calculate effort multipliers, and it </w:t>
+      </w:r>
+      <w:proofErr w:type="gramStart"/>
+      <w:r>
+        <w:rPr>
+          <w:sz w:val="24"/>
+          <w:szCs w:val="24"/>
+          <w:lang w:val="en-GB"/>
+        </w:rPr>
+        <w:t>is done</w:t>
+      </w:r>
+      <w:proofErr w:type="gramEnd"/>
+      <w:r>
+        <w:rPr>
+          <w:sz w:val="24"/>
+          <w:szCs w:val="24"/>
+          <w:lang w:val="en-GB"/>
+        </w:rPr>
+        <w:t xml:space="preserve"> in the same way used for scale factors, using the dedicated tables.</w:t>
+      </w:r>
+    </w:p>
+    <w:p>
+      <w:pPr>
+        <w:spacing w:line="360" w:lineRule="auto"/>
+        <w:rPr>
+          <w:sz w:val="24"/>
+          <w:szCs w:val="24"/>
+          <w:lang w:val="en-GB"/>
+        </w:rPr>
+      </w:pPr>
+      <w:r>
+        <w:rPr>
+          <w:noProof/>
+          <w:sz w:val="24"/>
+          <w:szCs w:val="24"/>
+          <w:lang w:eastAsia="it-IT"/>
+        </w:rPr>
+        <w:drawing>
+          <wp:inline distT="0" distB="0" distL="0" distR="0">
+            <wp:extent cx="4968671" cy="792549"/>
+            <wp:effectExtent l="0" t="0" r="3810" b="7620"/>
+            <wp:docPr id="4" name="Immagine 4"/>
+            <wp:cNvGraphicFramePr>
+              <a:graphicFrameLocks xmlns:a="http://schemas.openxmlformats.org/drawingml/2006/main" noChangeAspect="1"/>
+            </wp:cNvGraphicFramePr>
+            <a:graphic xmlns:a="http://schemas.openxmlformats.org/drawingml/2006/main">
+              <a:graphicData uri="http://schemas.openxmlformats.org/drawingml/2006/picture">
+                <pic:pic xmlns:pic="http://schemas.openxmlformats.org/drawingml/2006/picture">
+                  <pic:nvPicPr>
+                    <pic:cNvPr id="4" name="EM1.PNG"/>
+                    <pic:cNvPicPr/>
+                  </pic:nvPicPr>
+                  <pic:blipFill>
+                    <a:blip r:embed="rId7">
+                      <a:extLst>
+                        <a:ext uri="{28A0092B-C50C-407E-A947-70E740481C1C}">
+                          <a14:useLocalDpi xmlns:a14="http://schemas.microsoft.com/office/drawing/2010/main" val="0"/>
+                        </a:ext>
+                      </a:extLst>
+                    </a:blip>
+                    <a:stretch>
+                      <a:fillRect/>
+                    </a:stretch>
+                  </pic:blipFill>
+                  <pic:spPr>
+                    <a:xfrm>
+                      <a:off x="0" y="0"/>
+                      <a:ext cx="4968671" cy="792549"/>
+                    </a:xfrm>
+                    <a:prstGeom prst="rect">
+                      <a:avLst/>
+                    </a:prstGeom>
+                  </pic:spPr>
+                </pic:pic>
+              </a:graphicData>
+            </a:graphic>
+          </wp:inline>
+        </w:drawing>
+      </w:r>
+      <w:r>
+        <w:rPr>
+          <w:noProof/>
+          <w:sz w:val="24"/>
+          <w:szCs w:val="24"/>
+          <w:lang w:eastAsia="it-IT"/>
+        </w:rPr>
+        <w:drawing>
+          <wp:inline distT="0" distB="0" distL="0" distR="0">
+            <wp:extent cx="4991533" cy="670618"/>
+            <wp:effectExtent l="0" t="0" r="0" b="0"/>
+            <wp:docPr id="5" name="Immagine 5"/>
+            <wp:cNvGraphicFramePr>
+              <a:graphicFrameLocks xmlns:a="http://schemas.openxmlformats.org/drawingml/2006/main" noChangeAspect="1"/>
+            </wp:cNvGraphicFramePr>
+            <a:graphic xmlns:a="http://schemas.openxmlformats.org/drawingml/2006/main">
+              <a:graphicData uri="http://schemas.openxmlformats.org/drawingml/2006/picture">
+                <pic:pic xmlns:pic="http://schemas.openxmlformats.org/drawingml/2006/picture">
+                  <pic:nvPicPr>
+                    <pic:cNvPr id="5" name="EM2.PNG"/>
+                    <pic:cNvPicPr/>
+                  </pic:nvPicPr>
+                  <pic:blipFill>
+                    <a:blip r:embed="rId8">
+                      <a:extLst>
+                        <a:ext uri="{28A0092B-C50C-407E-A947-70E740481C1C}">
+                          <a14:useLocalDpi xmlns:a14="http://schemas.microsoft.com/office/drawing/2010/main" val="0"/>
+                        </a:ext>
+                      </a:extLst>
+                    </a:blip>
+                    <a:stretch>
+                      <a:fillRect/>
+                    </a:stretch>
+                  </pic:blipFill>
+                  <pic:spPr>
+                    <a:xfrm>
+                      <a:off x="0" y="0"/>
+                      <a:ext cx="4991533" cy="670618"/>
+                    </a:xfrm>
+                    <a:prstGeom prst="rect">
+                      <a:avLst/>
+                    </a:prstGeom>
+                  </pic:spPr>
+                </pic:pic>
+              </a:graphicData>
+            </a:graphic>
+          </wp:inline>
+        </w:drawing>
+      </w:r>
+      <w:r>
+        <w:rPr>
+          <w:noProof/>
+          <w:sz w:val="24"/>
+          <w:szCs w:val="24"/>
+          <w:lang w:eastAsia="it-IT"/>
+        </w:rPr>
+        <w:drawing>
+          <wp:inline distT="0" distB="0" distL="0" distR="0">
+            <wp:extent cx="4953429" cy="297206"/>
+            <wp:effectExtent l="0" t="0" r="0" b="7620"/>
+            <wp:docPr id="6" name="Immagine 6"/>
+            <wp:cNvGraphicFramePr>
+              <a:graphicFrameLocks xmlns:a="http://schemas.openxmlformats.org/drawingml/2006/main" noChangeAspect="1"/>
+            </wp:cNvGraphicFramePr>
+            <a:graphic xmlns:a="http://schemas.openxmlformats.org/drawingml/2006/main">
+              <a:graphicData uri="http://schemas.openxmlformats.org/drawingml/2006/picture">
+                <pic:pic xmlns:pic="http://schemas.openxmlformats.org/drawingml/2006/picture">
+                  <pic:nvPicPr>
+                    <pic:cNvPr id="6" name="EM3.PNG"/>
+                    <pic:cNvPicPr/>
+                  </pic:nvPicPr>
+                  <pic:blipFill>
+                    <a:blip r:embed="rId9">
+                      <a:extLst>
+                        <a:ext uri="{28A0092B-C50C-407E-A947-70E740481C1C}">
+                          <a14:useLocalDpi xmlns:a14="http://schemas.microsoft.com/office/drawing/2010/main" val="0"/>
+                        </a:ext>
+                      </a:extLst>
+                    </a:blip>
+                    <a:stretch>
+                      <a:fillRect/>
+                    </a:stretch>
+                  </pic:blipFill>
+                  <pic:spPr>
+                    <a:xfrm>
+                      <a:off x="0" y="0"/>
+                      <a:ext cx="4953429" cy="297206"/>
+                    </a:xfrm>
+                    <a:prstGeom prst="rect">
+                      <a:avLst/>
+                    </a:prstGeom>
+                  </pic:spPr>
+                </pic:pic>
+              </a:graphicData>
+            </a:graphic>
+          </wp:inline>
+        </w:drawing>
+      </w:r>
+      <w:r>
+        <w:rPr>
+          <w:noProof/>
+          <w:sz w:val="24"/>
+          <w:szCs w:val="24"/>
+          <w:lang w:eastAsia="it-IT"/>
+        </w:rPr>
+        <w:drawing>
+          <wp:inline distT="0" distB="0" distL="0" distR="0">
+            <wp:extent cx="4961050" cy="823031"/>
+            <wp:effectExtent l="0" t="0" r="0" b="0"/>
+            <wp:docPr id="7" name="Immagine 7"/>
+            <wp:cNvGraphicFramePr>
+              <a:graphicFrameLocks xmlns:a="http://schemas.openxmlformats.org/drawingml/2006/main" noChangeAspect="1"/>
+            </wp:cNvGraphicFramePr>
+            <a:graphic xmlns:a="http://schemas.openxmlformats.org/drawingml/2006/main">
+              <a:graphicData uri="http://schemas.openxmlformats.org/drawingml/2006/picture">
+                <pic:pic xmlns:pic="http://schemas.openxmlformats.org/drawingml/2006/picture">
+                  <pic:nvPicPr>
+                    <pic:cNvPr id="7" name="EM4.PNG"/>
+                    <pic:cNvPicPr/>
+                  </pic:nvPicPr>
+                  <pic:blipFill>
+                    <a:blip r:embed="rId10">
+                      <a:extLst>
+                        <a:ext uri="{28A0092B-C50C-407E-A947-70E740481C1C}">
+                          <a14:useLocalDpi xmlns:a14="http://schemas.microsoft.com/office/drawing/2010/main" val="0"/>
+                        </a:ext>
+                      </a:extLst>
+                    </a:blip>
+                    <a:stretch>
+                      <a:fillRect/>
+                    </a:stretch>
+                  </pic:blipFill>
+                  <pic:spPr>
+                    <a:xfrm>
+                      <a:off x="0" y="0"/>
+                      <a:ext cx="4961050" cy="823031"/>
+                    </a:xfrm>
+                    <a:prstGeom prst="rect">
+                      <a:avLst/>
+                    </a:prstGeom>
+                  </pic:spPr>
+                </pic:pic>
+              </a:graphicData>
+            </a:graphic>
+          </wp:inline>
+        </w:drawing>
+      </w:r>
+      <w:r>
+        <w:rPr>
+          <w:noProof/>
+          <w:sz w:val="24"/>
+          <w:szCs w:val="24"/>
+          <w:lang w:eastAsia="it-IT"/>
+        </w:rPr>
+        <w:drawing>
+          <wp:inline distT="0" distB="0" distL="0" distR="0">
+            <wp:extent cx="4968671" cy="784928"/>
+            <wp:effectExtent l="0" t="0" r="3810" b="0"/>
+            <wp:docPr id="8" name="Immagine 8"/>
+            <wp:cNvGraphicFramePr>
+              <a:graphicFrameLocks xmlns:a="http://schemas.openxmlformats.org/drawingml/2006/main" noChangeAspect="1"/>
+            </wp:cNvGraphicFramePr>
+            <a:graphic xmlns:a="http://schemas.openxmlformats.org/drawingml/2006/main">
+              <a:graphicData uri="http://schemas.openxmlformats.org/drawingml/2006/picture">
+                <pic:pic xmlns:pic="http://schemas.openxmlformats.org/drawingml/2006/picture">
+                  <pic:nvPicPr>
+                    <pic:cNvPr id="8" name="EM5.PNG"/>
+                    <pic:cNvPicPr/>
+                  </pic:nvPicPr>
+                  <pic:blipFill>
+                    <a:blip r:embed="rId11">
+                      <a:extLst>
+                        <a:ext uri="{28A0092B-C50C-407E-A947-70E740481C1C}">
+                          <a14:useLocalDpi xmlns:a14="http://schemas.microsoft.com/office/drawing/2010/main" val="0"/>
+                        </a:ext>
+                      </a:extLst>
+                    </a:blip>
+                    <a:stretch>
+                      <a:fillRect/>
+                    </a:stretch>
+                  </pic:blipFill>
+                  <pic:spPr>
+                    <a:xfrm>
+                      <a:off x="0" y="0"/>
+                      <a:ext cx="4968671" cy="784928"/>
+                    </a:xfrm>
+                    <a:prstGeom prst="rect">
+                      <a:avLst/>
+                    </a:prstGeom>
+                  </pic:spPr>
+                </pic:pic>
+              </a:graphicData>
+            </a:graphic>
+          </wp:inline>
+        </w:drawing>
+      </w:r>
+      <w:r>
+        <w:rPr>
+          <w:noProof/>
+          <w:sz w:val="24"/>
+          <w:szCs w:val="24"/>
+          <w:lang w:eastAsia="it-IT"/>
+        </w:rPr>
+        <w:drawing>
+          <wp:inline distT="0" distB="0" distL="0" distR="0">
+            <wp:extent cx="4976291" cy="807790"/>
+            <wp:effectExtent l="0" t="0" r="0" b="0"/>
+            <wp:docPr id="9" name="Immagine 9"/>
+            <wp:cNvGraphicFramePr>
+              <a:graphicFrameLocks xmlns:a="http://schemas.openxmlformats.org/drawingml/2006/main" noChangeAspect="1"/>
+            </wp:cNvGraphicFramePr>
+            <a:graphic xmlns:a="http://schemas.openxmlformats.org/drawingml/2006/main">
+              <a:graphicData uri="http://schemas.openxmlformats.org/drawingml/2006/picture">
+                <pic:pic xmlns:pic="http://schemas.openxmlformats.org/drawingml/2006/picture">
+                  <pic:nvPicPr>
+                    <pic:cNvPr id="9" name="EM6.PNG"/>
+                    <pic:cNvPicPr/>
+                  </pic:nvPicPr>
+                  <pic:blipFill>
+                    <a:blip r:embed="rId12">
+                      <a:extLst>
+                        <a:ext uri="{28A0092B-C50C-407E-A947-70E740481C1C}">
+                          <a14:useLocalDpi xmlns:a14="http://schemas.microsoft.com/office/drawing/2010/main" val="0"/>
+                        </a:ext>
+                      </a:extLst>
+                    </a:blip>
+                    <a:stretch>
+                      <a:fillRect/>
+                    </a:stretch>
+                  </pic:blipFill>
+                  <pic:spPr>
+                    <a:xfrm>
+                      <a:off x="0" y="0"/>
+                      <a:ext cx="4976291" cy="807790"/>
+                    </a:xfrm>
+                    <a:prstGeom prst="rect">
+                      <a:avLst/>
+                    </a:prstGeom>
+                  </pic:spPr>
+                </pic:pic>
+              </a:graphicData>
+            </a:graphic>
+          </wp:inline>
+        </w:drawing>
+      </w:r>
+      <w:r>
+        <w:rPr>
+          <w:noProof/>
+          <w:sz w:val="24"/>
+          <w:szCs w:val="24"/>
+          <w:lang w:eastAsia="it-IT"/>
+        </w:rPr>
+        <w:drawing>
+          <wp:inline distT="0" distB="0" distL="0" distR="0">
+            <wp:extent cx="4976291" cy="670618"/>
+            <wp:effectExtent l="0" t="0" r="0" b="0"/>
+            <wp:docPr id="10" name="Immagine 10"/>
+            <wp:cNvGraphicFramePr>
+              <a:graphicFrameLocks xmlns:a="http://schemas.openxmlformats.org/drawingml/2006/main" noChangeAspect="1"/>
+            </wp:cNvGraphicFramePr>
+            <a:graphic xmlns:a="http://schemas.openxmlformats.org/drawingml/2006/main">
+              <a:graphicData uri="http://schemas.openxmlformats.org/drawingml/2006/picture">
+                <pic:pic xmlns:pic="http://schemas.openxmlformats.org/drawingml/2006/picture">
+                  <pic:nvPicPr>
+                    <pic:cNvPr id="10" name="EM7.PNG"/>
+                    <pic:cNvPicPr/>
+                  </pic:nvPicPr>
+                  <pic:blipFill>
+                    <a:blip r:embed="rId13">
+                      <a:extLst>
+                        <a:ext uri="{28A0092B-C50C-407E-A947-70E740481C1C}">
+                          <a14:useLocalDpi xmlns:a14="http://schemas.microsoft.com/office/drawing/2010/main" val="0"/>
+                        </a:ext>
+                      </a:extLst>
+                    </a:blip>
+                    <a:stretch>
+                      <a:fillRect/>
+                    </a:stretch>
+                  </pic:blipFill>
+                  <pic:spPr>
+                    <a:xfrm>
+                      <a:off x="0" y="0"/>
+                      <a:ext cx="4976291" cy="670618"/>
+                    </a:xfrm>
+                    <a:prstGeom prst="rect">
+                      <a:avLst/>
+                    </a:prstGeom>
+                  </pic:spPr>
+                </pic:pic>
+              </a:graphicData>
+            </a:graphic>
+          </wp:inline>
+        </w:drawing>
+      </w:r>
+      <w:r>
+        <w:rPr>
+          <w:noProof/>
+          <w:sz w:val="24"/>
+          <w:szCs w:val="24"/>
+          <w:lang w:eastAsia="it-IT"/>
+        </w:rPr>
+        <w:drawing>
+          <wp:inline distT="0" distB="0" distL="0" distR="0">
+            <wp:extent cx="5014395" cy="1059272"/>
+            <wp:effectExtent l="0" t="0" r="0" b="7620"/>
+            <wp:docPr id="11" name="Immagine 11"/>
+            <wp:cNvGraphicFramePr>
+              <a:graphicFrameLocks xmlns:a="http://schemas.openxmlformats.org/drawingml/2006/main" noChangeAspect="1"/>
+            </wp:cNvGraphicFramePr>
+            <a:graphic xmlns:a="http://schemas.openxmlformats.org/drawingml/2006/main">
+              <a:graphicData uri="http://schemas.openxmlformats.org/drawingml/2006/picture">
+                <pic:pic xmlns:pic="http://schemas.openxmlformats.org/drawingml/2006/picture">
+                  <pic:nvPicPr>
+                    <pic:cNvPr id="11" name="EM8.PNG"/>
+                    <pic:cNvPicPr/>
+                  </pic:nvPicPr>
+                  <pic:blipFill>
+                    <a:blip r:embed="rId14">
+                      <a:extLst>
+                        <a:ext uri="{28A0092B-C50C-407E-A947-70E740481C1C}">
+                          <a14:useLocalDpi xmlns:a14="http://schemas.microsoft.com/office/drawing/2010/main" val="0"/>
+                        </a:ext>
+                      </a:extLst>
+                    </a:blip>
+                    <a:stretch>
+                      <a:fillRect/>
+                    </a:stretch>
+                  </pic:blipFill>
+                  <pic:spPr>
+                    <a:xfrm>
+                      <a:off x="0" y="0"/>
+                      <a:ext cx="5014395" cy="1059272"/>
+                    </a:xfrm>
+                    <a:prstGeom prst="rect">
+                      <a:avLst/>
+                    </a:prstGeom>
+                  </pic:spPr>
+                </pic:pic>
+              </a:graphicData>
+            </a:graphic>
+          </wp:inline>
+        </w:drawing>
+      </w:r>
+      <w:r>
+        <w:rPr>
+          <w:noProof/>
+          <w:sz w:val="24"/>
+          <w:szCs w:val="24"/>
+          <w:lang w:eastAsia="it-IT"/>
+        </w:rPr>
+        <w:lastRenderedPageBreak/>
+        <w:drawing>
+          <wp:inline distT="0" distB="0" distL="0" distR="0">
+            <wp:extent cx="4945809" cy="548688"/>
+            <wp:effectExtent l="0" t="0" r="7620" b="3810"/>
+            <wp:docPr id="12" name="Immagine 12"/>
+            <wp:cNvGraphicFramePr>
+              <a:graphicFrameLocks xmlns:a="http://schemas.openxmlformats.org/drawingml/2006/main" noChangeAspect="1"/>
+            </wp:cNvGraphicFramePr>
+            <a:graphic xmlns:a="http://schemas.openxmlformats.org/drawingml/2006/main">
+              <a:graphicData uri="http://schemas.openxmlformats.org/drawingml/2006/picture">
+                <pic:pic xmlns:pic="http://schemas.openxmlformats.org/drawingml/2006/picture">
+                  <pic:nvPicPr>
+                    <pic:cNvPr id="12" name="EM9.PNG"/>
+                    <pic:cNvPicPr/>
+                  </pic:nvPicPr>
+                  <pic:blipFill>
+                    <a:blip r:embed="rId15">
+                      <a:extLst>
+                        <a:ext uri="{28A0092B-C50C-407E-A947-70E740481C1C}">
+                          <a14:useLocalDpi xmlns:a14="http://schemas.microsoft.com/office/drawing/2010/main" val="0"/>
+                        </a:ext>
+                      </a:extLst>
+                    </a:blip>
+                    <a:stretch>
+                      <a:fillRect/>
+                    </a:stretch>
+                  </pic:blipFill>
+                  <pic:spPr>
+                    <a:xfrm>
+                      <a:off x="0" y="0"/>
+                      <a:ext cx="4945809" cy="548688"/>
+                    </a:xfrm>
+                    <a:prstGeom prst="rect">
+                      <a:avLst/>
+                    </a:prstGeom>
+                  </pic:spPr>
+                </pic:pic>
+              </a:graphicData>
+            </a:graphic>
+          </wp:inline>
+        </w:drawing>
+      </w:r>
+      <w:r>
+        <w:rPr>
+          <w:noProof/>
+          <w:sz w:val="24"/>
+          <w:szCs w:val="24"/>
+          <w:lang w:eastAsia="it-IT"/>
+        </w:rPr>
+        <w:drawing>
+          <wp:inline distT="0" distB="0" distL="0" distR="0">
+            <wp:extent cx="4961050" cy="525826"/>
+            <wp:effectExtent l="0" t="0" r="0" b="7620"/>
+            <wp:docPr id="13" name="Immagine 13"/>
+            <wp:cNvGraphicFramePr>
+              <a:graphicFrameLocks xmlns:a="http://schemas.openxmlformats.org/drawingml/2006/main" noChangeAspect="1"/>
+            </wp:cNvGraphicFramePr>
+            <a:graphic xmlns:a="http://schemas.openxmlformats.org/drawingml/2006/main">
+              <a:graphicData uri="http://schemas.openxmlformats.org/drawingml/2006/picture">
+                <pic:pic xmlns:pic="http://schemas.openxmlformats.org/drawingml/2006/picture">
+                  <pic:nvPicPr>
+                    <pic:cNvPr id="13" name="EM10.PNG"/>
+                    <pic:cNvPicPr/>
+                  </pic:nvPicPr>
+                  <pic:blipFill>
+                    <a:blip r:embed="rId16">
+                      <a:extLst>
+                        <a:ext uri="{28A0092B-C50C-407E-A947-70E740481C1C}">
+                          <a14:useLocalDpi xmlns:a14="http://schemas.microsoft.com/office/drawing/2010/main" val="0"/>
+                        </a:ext>
+                      </a:extLst>
+                    </a:blip>
+                    <a:stretch>
+                      <a:fillRect/>
+                    </a:stretch>
+                  </pic:blipFill>
+                  <pic:spPr>
+                    <a:xfrm>
+                      <a:off x="0" y="0"/>
+                      <a:ext cx="4961050" cy="525826"/>
+                    </a:xfrm>
+                    <a:prstGeom prst="rect">
+                      <a:avLst/>
+                    </a:prstGeom>
+                  </pic:spPr>
+                </pic:pic>
+              </a:graphicData>
+            </a:graphic>
+          </wp:inline>
+        </w:drawing>
+      </w:r>
+      <w:r>
+        <w:rPr>
+          <w:noProof/>
+          <w:sz w:val="24"/>
+          <w:szCs w:val="24"/>
+          <w:lang w:eastAsia="it-IT"/>
+        </w:rPr>
+        <w:drawing>
+          <wp:inline distT="0" distB="0" distL="0" distR="0">
+            <wp:extent cx="4968671" cy="441998"/>
+            <wp:effectExtent l="0" t="0" r="3810" b="0"/>
+            <wp:docPr id="14" name="Immagine 14"/>
+            <wp:cNvGraphicFramePr>
+              <a:graphicFrameLocks xmlns:a="http://schemas.openxmlformats.org/drawingml/2006/main" noChangeAspect="1"/>
+            </wp:cNvGraphicFramePr>
+            <a:graphic xmlns:a="http://schemas.openxmlformats.org/drawingml/2006/main">
+              <a:graphicData uri="http://schemas.openxmlformats.org/drawingml/2006/picture">
+                <pic:pic xmlns:pic="http://schemas.openxmlformats.org/drawingml/2006/picture">
+                  <pic:nvPicPr>
+                    <pic:cNvPr id="14" name="EM11.PNG"/>
+                    <pic:cNvPicPr/>
+                  </pic:nvPicPr>
+                  <pic:blipFill>
+                    <a:blip r:embed="rId17">
+                      <a:extLst>
+                        <a:ext uri="{28A0092B-C50C-407E-A947-70E740481C1C}">
+                          <a14:useLocalDpi xmlns:a14="http://schemas.microsoft.com/office/drawing/2010/main" val="0"/>
+                        </a:ext>
+                      </a:extLst>
+                    </a:blip>
+                    <a:stretch>
+                      <a:fillRect/>
+                    </a:stretch>
+                  </pic:blipFill>
+                  <pic:spPr>
+                    <a:xfrm>
+                      <a:off x="0" y="0"/>
+                      <a:ext cx="4968671" cy="441998"/>
+                    </a:xfrm>
+                    <a:prstGeom prst="rect">
+                      <a:avLst/>
+                    </a:prstGeom>
+                  </pic:spPr>
+                </pic:pic>
+              </a:graphicData>
+            </a:graphic>
+          </wp:inline>
+        </w:drawing>
+      </w:r>
+      <w:r>
+        <w:rPr>
+          <w:noProof/>
+          <w:sz w:val="24"/>
+          <w:szCs w:val="24"/>
+          <w:lang w:eastAsia="it-IT"/>
+        </w:rPr>
+        <w:drawing>
+          <wp:inline distT="0" distB="0" distL="0" distR="0">
+            <wp:extent cx="6120130" cy="544830"/>
+            <wp:effectExtent l="0" t="0" r="0" b="7620"/>
+            <wp:docPr id="15" name="Immagine 15"/>
+            <wp:cNvGraphicFramePr>
+              <a:graphicFrameLocks xmlns:a="http://schemas.openxmlformats.org/drawingml/2006/main" noChangeAspect="1"/>
+            </wp:cNvGraphicFramePr>
+            <a:graphic xmlns:a="http://schemas.openxmlformats.org/drawingml/2006/main">
+              <a:graphicData uri="http://schemas.openxmlformats.org/drawingml/2006/picture">
+                <pic:pic xmlns:pic="http://schemas.openxmlformats.org/drawingml/2006/picture">
+                  <pic:nvPicPr>
+                    <pic:cNvPr id="15" name="EM12.PNG"/>
+                    <pic:cNvPicPr/>
+                  </pic:nvPicPr>
+                  <pic:blipFill>
+                    <a:blip r:embed="rId18">
+                      <a:extLst>
+                        <a:ext uri="{28A0092B-C50C-407E-A947-70E740481C1C}">
+                          <a14:useLocalDpi xmlns:a14="http://schemas.microsoft.com/office/drawing/2010/main" val="0"/>
+                        </a:ext>
+                      </a:extLst>
+                    </a:blip>
+                    <a:stretch>
+                      <a:fillRect/>
+                    </a:stretch>
+                  </pic:blipFill>
+                  <pic:spPr>
+                    <a:xfrm>
+                      <a:off x="0" y="0"/>
+                      <a:ext cx="6120130" cy="544830"/>
+                    </a:xfrm>
+                    <a:prstGeom prst="rect">
+                      <a:avLst/>
+                    </a:prstGeom>
+                  </pic:spPr>
+                </pic:pic>
+              </a:graphicData>
+            </a:graphic>
+          </wp:inline>
+        </w:drawing>
+      </w:r>
+      <w:r>
+        <w:rPr>
+          <w:noProof/>
+          <w:sz w:val="24"/>
+          <w:szCs w:val="24"/>
+          <w:lang w:eastAsia="it-IT"/>
+        </w:rPr>
+        <w:drawing>
+          <wp:inline distT="0" distB="0" distL="0" distR="0">
+            <wp:extent cx="6120130" cy="534035"/>
+            <wp:effectExtent l="0" t="0" r="0" b="0"/>
+            <wp:docPr id="16" name="Immagine 16"/>
+            <wp:cNvGraphicFramePr>
+              <a:graphicFrameLocks xmlns:a="http://schemas.openxmlformats.org/drawingml/2006/main" noChangeAspect="1"/>
+            </wp:cNvGraphicFramePr>
+            <a:graphic xmlns:a="http://schemas.openxmlformats.org/drawingml/2006/main">
+              <a:graphicData uri="http://schemas.openxmlformats.org/drawingml/2006/picture">
+                <pic:pic xmlns:pic="http://schemas.openxmlformats.org/drawingml/2006/picture">
+                  <pic:nvPicPr>
+                    <pic:cNvPr id="16" name="EM13.PNG"/>
+                    <pic:cNvPicPr/>
+                  </pic:nvPicPr>
+                  <pic:blipFill>
+                    <a:blip r:embed="rId19">
+                      <a:extLst>
+                        <a:ext uri="{28A0092B-C50C-407E-A947-70E740481C1C}">
+                          <a14:useLocalDpi xmlns:a14="http://schemas.microsoft.com/office/drawing/2010/main" val="0"/>
+                        </a:ext>
+                      </a:extLst>
+                    </a:blip>
+                    <a:stretch>
+                      <a:fillRect/>
+                    </a:stretch>
+                  </pic:blipFill>
+                  <pic:spPr>
+                    <a:xfrm>
+                      <a:off x="0" y="0"/>
+                      <a:ext cx="6120130" cy="534035"/>
+                    </a:xfrm>
+                    <a:prstGeom prst="rect">
+                      <a:avLst/>
+                    </a:prstGeom>
+                  </pic:spPr>
+                </pic:pic>
+              </a:graphicData>
+            </a:graphic>
+          </wp:inline>
+        </w:drawing>
+      </w:r>
+      <w:r>
+        <w:rPr>
+          <w:noProof/>
+          <w:sz w:val="24"/>
+          <w:szCs w:val="24"/>
+          <w:lang w:eastAsia="it-IT"/>
+        </w:rPr>
+        <w:drawing>
+          <wp:inline distT="0" distB="0" distL="0" distR="0">
+            <wp:extent cx="6120130" cy="517525"/>
+            <wp:effectExtent l="0" t="0" r="0" b="0"/>
+            <wp:docPr id="17" name="Immagine 17"/>
+            <wp:cNvGraphicFramePr>
+              <a:graphicFrameLocks xmlns:a="http://schemas.openxmlformats.org/drawingml/2006/main" noChangeAspect="1"/>
+            </wp:cNvGraphicFramePr>
+            <a:graphic xmlns:a="http://schemas.openxmlformats.org/drawingml/2006/main">
+              <a:graphicData uri="http://schemas.openxmlformats.org/drawingml/2006/picture">
+                <pic:pic xmlns:pic="http://schemas.openxmlformats.org/drawingml/2006/picture">
+                  <pic:nvPicPr>
+                    <pic:cNvPr id="17" name="EM14.PNG"/>
+                    <pic:cNvPicPr/>
+                  </pic:nvPicPr>
+                  <pic:blipFill>
+                    <a:blip r:embed="rId20">
+                      <a:extLst>
+                        <a:ext uri="{28A0092B-C50C-407E-A947-70E740481C1C}">
+                          <a14:useLocalDpi xmlns:a14="http://schemas.microsoft.com/office/drawing/2010/main" val="0"/>
+                        </a:ext>
+                      </a:extLst>
+                    </a:blip>
+                    <a:stretch>
+                      <a:fillRect/>
+                    </a:stretch>
+                  </pic:blipFill>
+                  <pic:spPr>
+                    <a:xfrm>
+                      <a:off x="0" y="0"/>
+                      <a:ext cx="6120130" cy="517525"/>
+                    </a:xfrm>
+                    <a:prstGeom prst="rect">
+                      <a:avLst/>
+                    </a:prstGeom>
+                  </pic:spPr>
+                </pic:pic>
+              </a:graphicData>
+            </a:graphic>
+          </wp:inline>
+        </w:drawing>
+      </w:r>
+      <w:r>
+        <w:rPr>
+          <w:noProof/>
+          <w:sz w:val="24"/>
+          <w:szCs w:val="24"/>
+          <w:lang w:eastAsia="it-IT"/>
+        </w:rPr>
+        <w:drawing>
+          <wp:inline distT="0" distB="0" distL="0" distR="0">
+            <wp:extent cx="6120130" cy="1840230"/>
+            <wp:effectExtent l="0" t="0" r="0" b="7620"/>
+            <wp:docPr id="18" name="Immagine 18"/>
+            <wp:cNvGraphicFramePr>
+              <a:graphicFrameLocks xmlns:a="http://schemas.openxmlformats.org/drawingml/2006/main" noChangeAspect="1"/>
+            </wp:cNvGraphicFramePr>
+            <a:graphic xmlns:a="http://schemas.openxmlformats.org/drawingml/2006/main">
+              <a:graphicData uri="http://schemas.openxmlformats.org/drawingml/2006/picture">
+                <pic:pic xmlns:pic="http://schemas.openxmlformats.org/drawingml/2006/picture">
+                  <pic:nvPicPr>
+                    <pic:cNvPr id="18" name="EM15.PNG"/>
+                    <pic:cNvPicPr/>
+                  </pic:nvPicPr>
+                  <pic:blipFill>
+                    <a:blip r:embed="rId21">
+                      <a:extLst>
+                        <a:ext uri="{28A0092B-C50C-407E-A947-70E740481C1C}">
+                          <a14:useLocalDpi xmlns:a14="http://schemas.microsoft.com/office/drawing/2010/main" val="0"/>
+                        </a:ext>
+                      </a:extLst>
+                    </a:blip>
+                    <a:stretch>
+                      <a:fillRect/>
+                    </a:stretch>
+                  </pic:blipFill>
+                  <pic:spPr>
+                    <a:xfrm>
+                      <a:off x="0" y="0"/>
+                      <a:ext cx="6120130" cy="1840230"/>
+                    </a:xfrm>
+                    <a:prstGeom prst="rect">
+                      <a:avLst/>
+                    </a:prstGeom>
+                  </pic:spPr>
+                </pic:pic>
+              </a:graphicData>
+            </a:graphic>
+          </wp:inline>
+        </w:drawing>
+      </w:r>
+      <w:r>
+        <w:rPr>
+          <w:noProof/>
+          <w:sz w:val="24"/>
+          <w:szCs w:val="24"/>
+          <w:lang w:eastAsia="it-IT"/>
+        </w:rPr>
+        <w:drawing>
+          <wp:inline distT="0" distB="0" distL="0" distR="0">
+            <wp:extent cx="6120130" cy="1525905"/>
+            <wp:effectExtent l="0" t="0" r="0" b="0"/>
+            <wp:docPr id="19" name="Immagine 19"/>
+            <wp:cNvGraphicFramePr>
+              <a:graphicFrameLocks xmlns:a="http://schemas.openxmlformats.org/drawingml/2006/main" noChangeAspect="1"/>
+            </wp:cNvGraphicFramePr>
+            <a:graphic xmlns:a="http://schemas.openxmlformats.org/drawingml/2006/main">
+              <a:graphicData uri="http://schemas.openxmlformats.org/drawingml/2006/picture">
+                <pic:pic xmlns:pic="http://schemas.openxmlformats.org/drawingml/2006/picture">
+                  <pic:nvPicPr>
+                    <pic:cNvPr id="19" name="EM16.PNG"/>
+                    <pic:cNvPicPr/>
+                  </pic:nvPicPr>
+                  <pic:blipFill>
+                    <a:blip r:embed="rId22">
+                      <a:extLst>
+                        <a:ext uri="{28A0092B-C50C-407E-A947-70E740481C1C}">
+                          <a14:useLocalDpi xmlns:a14="http://schemas.microsoft.com/office/drawing/2010/main" val="0"/>
+                        </a:ext>
+                      </a:extLst>
+                    </a:blip>
+                    <a:stretch>
+                      <a:fillRect/>
+                    </a:stretch>
+                  </pic:blipFill>
+                  <pic:spPr>
+                    <a:xfrm>
+                      <a:off x="0" y="0"/>
+                      <a:ext cx="6120130" cy="1525905"/>
+                    </a:xfrm>
+                    <a:prstGeom prst="rect">
+                      <a:avLst/>
+                    </a:prstGeom>
+                  </pic:spPr>
+                </pic:pic>
+              </a:graphicData>
+            </a:graphic>
+          </wp:inline>
+        </w:drawing>
+      </w:r>
+      <w:r>
+        <w:rPr>
+          <w:noProof/>
+          <w:sz w:val="24"/>
+          <w:szCs w:val="24"/>
+          <w:lang w:eastAsia="it-IT"/>
+        </w:rPr>
+        <w:drawing>
+          <wp:inline distT="0" distB="0" distL="0" distR="0">
+            <wp:extent cx="6120130" cy="657225"/>
+            <wp:effectExtent l="0" t="0" r="0" b="9525"/>
+            <wp:docPr id="20" name="Immagine 20"/>
+            <wp:cNvGraphicFramePr>
+              <a:graphicFrameLocks xmlns:a="http://schemas.openxmlformats.org/drawingml/2006/main" noChangeAspect="1"/>
+            </wp:cNvGraphicFramePr>
+            <a:graphic xmlns:a="http://schemas.openxmlformats.org/drawingml/2006/main">
+              <a:graphicData uri="http://schemas.openxmlformats.org/drawingml/2006/picture">
+                <pic:pic xmlns:pic="http://schemas.openxmlformats.org/drawingml/2006/picture">
+                  <pic:nvPicPr>
+                    <pic:cNvPr id="20" name="EM17.PNG"/>
+                    <pic:cNvPicPr/>
+                  </pic:nvPicPr>
+                  <pic:blipFill>
+                    <a:blip r:embed="rId23">
+                      <a:extLst>
+                        <a:ext uri="{28A0092B-C50C-407E-A947-70E740481C1C}">
+                          <a14:useLocalDpi xmlns:a14="http://schemas.microsoft.com/office/drawing/2010/main" val="0"/>
+                        </a:ext>
+                      </a:extLst>
+                    </a:blip>
+                    <a:stretch>
+                      <a:fillRect/>
+                    </a:stretch>
+                  </pic:blipFill>
+                  <pic:spPr>
+                    <a:xfrm>
+                      <a:off x="0" y="0"/>
+                      <a:ext cx="6120130" cy="657225"/>
+                    </a:xfrm>
+                    <a:prstGeom prst="rect">
+                      <a:avLst/>
+                    </a:prstGeom>
+                  </pic:spPr>
+                </pic:pic>
+              </a:graphicData>
+            </a:graphic>
+          </wp:inline>
+        </w:drawing>
+      </w:r>
+    </w:p>
+    <w:p>
+      <w:pPr>
+        <w:spacing w:line="360" w:lineRule="auto"/>
+        <w:rPr>
+          <w:sz w:val="24"/>
+          <w:szCs w:val="24"/>
+          <w:lang w:val="en-GB"/>
+        </w:rPr>
+      </w:pPr>
+    </w:p>
+    <w:p>
+      <w:pPr>
+        <w:spacing w:line="360" w:lineRule="auto"/>
+        <w:rPr>
+          <w:sz w:val="24"/>
+          <w:szCs w:val="24"/>
+          <w:lang w:val="en-GB"/>
+        </w:rPr>
+      </w:pPr>
+      <w:r>
+        <w:rPr>
+          <w:b/>
+          <w:sz w:val="24"/>
+          <w:szCs w:val="24"/>
+          <w:lang w:val="en-GB"/>
+        </w:rPr>
+        <w:lastRenderedPageBreak/>
+        <w:t>RELY</w:t>
+      </w:r>
+      <w:r>
+        <w:rPr>
+          <w:sz w:val="24"/>
+          <w:szCs w:val="24"/>
+          <w:lang w:val="en-GB"/>
+        </w:rPr>
+        <w:t xml:space="preserve">: The measure of how much reliable the software must be. Since this is a taxi management application, the malfunctioning of the system will cause an easily recoverable loss, so the </w:t>
+      </w:r>
+      <w:r>
+        <w:rPr>
+          <w:sz w:val="24"/>
+          <w:szCs w:val="24"/>
+          <w:lang w:val="en-GB"/>
+        </w:rPr>
+        <w:t>chosen value is the low one.</w:t>
+      </w:r>
+    </w:p>
+    <w:p>
+      <w:pPr>
+        <w:spacing w:line="360" w:lineRule="auto"/>
+        <w:rPr>
+          <w:sz w:val="24"/>
+          <w:szCs w:val="24"/>
+          <w:lang w:val="en-GB"/>
+        </w:rPr>
+      </w:pPr>
+      <w:r>
+        <w:rPr>
+          <w:b/>
+          <w:sz w:val="24"/>
+          <w:szCs w:val="24"/>
+          <w:lang w:val="en-GB"/>
+        </w:rPr>
+        <w:t>DATA</w:t>
+      </w:r>
+      <w:r>
+        <w:rPr>
+          <w:sz w:val="24"/>
+          <w:szCs w:val="24"/>
+          <w:lang w:val="en-GB"/>
+        </w:rPr>
+        <w:t xml:space="preserve">: This measures the effects of data dimensions on project development. It represents the effort needed to assemble and maintain the required data. Since the amount of data </w:t>
+      </w:r>
+      <w:r>
+        <w:rPr>
+          <w:sz w:val="24"/>
+          <w:szCs w:val="24"/>
+          <w:lang w:val="en-GB"/>
+        </w:rPr>
+        <w:t xml:space="preserve">is acceptable, </w:t>
+      </w:r>
+      <w:r>
+        <w:rPr>
+          <w:sz w:val="24"/>
+          <w:szCs w:val="24"/>
+          <w:lang w:val="en-GB"/>
+        </w:rPr>
+        <w:t>the nominal value</w:t>
+      </w:r>
+      <w:r>
+        <w:rPr>
+          <w:sz w:val="24"/>
+          <w:szCs w:val="24"/>
+          <w:lang w:val="en-GB"/>
+        </w:rPr>
+        <w:t xml:space="preserve"> </w:t>
+      </w:r>
+      <w:proofErr w:type="gramStart"/>
+      <w:r>
+        <w:rPr>
+          <w:sz w:val="24"/>
+          <w:szCs w:val="24"/>
+          <w:lang w:val="en-GB"/>
+        </w:rPr>
+        <w:t>is considered</w:t>
+      </w:r>
+      <w:proofErr w:type="gramEnd"/>
+      <w:r>
+        <w:rPr>
+          <w:sz w:val="24"/>
+          <w:szCs w:val="24"/>
+          <w:lang w:val="en-GB"/>
+        </w:rPr>
+        <w:t xml:space="preserve"> for this multiplier.</w:t>
+      </w:r>
+    </w:p>
+    <w:p>
+      <w:pPr>
+        <w:spacing w:line="360" w:lineRule="auto"/>
+        <w:rPr>
+          <w:sz w:val="24"/>
+          <w:szCs w:val="24"/>
+          <w:lang w:val="en-GB"/>
+        </w:rPr>
+      </w:pPr>
+      <w:r>
+        <w:rPr>
+          <w:b/>
+          <w:sz w:val="24"/>
+          <w:szCs w:val="24"/>
+          <w:lang w:val="en-GB"/>
+        </w:rPr>
+        <w:t>CPLX</w:t>
+      </w:r>
+      <w:r>
+        <w:rPr>
+          <w:sz w:val="24"/>
+          <w:szCs w:val="24"/>
+          <w:lang w:val="en-GB"/>
+        </w:rPr>
+        <w:t>: This factor represent</w:t>
+      </w:r>
+      <w:r>
+        <w:rPr>
+          <w:sz w:val="24"/>
+          <w:szCs w:val="24"/>
+          <w:lang w:val="en-GB"/>
+        </w:rPr>
+        <w:t>s</w:t>
+      </w:r>
+      <w:r>
+        <w:rPr>
+          <w:sz w:val="24"/>
+          <w:szCs w:val="24"/>
+          <w:lang w:val="en-GB"/>
+        </w:rPr>
+        <w:t xml:space="preserve"> the required complexity of the system, in terms of operation, code, data management. The product needs to interact with external components and with a notification system, so it </w:t>
+      </w:r>
+      <w:proofErr w:type="gramStart"/>
+      <w:r>
+        <w:rPr>
+          <w:sz w:val="24"/>
+          <w:szCs w:val="24"/>
+          <w:lang w:val="en-GB"/>
+        </w:rPr>
+        <w:t>is considered</w:t>
+      </w:r>
+      <w:proofErr w:type="gramEnd"/>
+      <w:r>
+        <w:rPr>
+          <w:sz w:val="24"/>
+          <w:szCs w:val="24"/>
+          <w:lang w:val="en-GB"/>
+        </w:rPr>
+        <w:t xml:space="preserve"> of nominal complexity.</w:t>
+      </w:r>
+    </w:p>
+    <w:p>
+      <w:pPr>
+        <w:spacing w:line="360" w:lineRule="auto"/>
+        <w:rPr>
+          <w:sz w:val="24"/>
+          <w:szCs w:val="24"/>
+          <w:lang w:val="en-GB"/>
+        </w:rPr>
+      </w:pPr>
+      <w:r>
+        <w:rPr>
+          <w:b/>
+          <w:sz w:val="24"/>
+          <w:szCs w:val="24"/>
+          <w:lang w:val="en-GB"/>
+        </w:rPr>
+        <w:t>RUSE</w:t>
+      </w:r>
+      <w:r>
+        <w:rPr>
+          <w:sz w:val="24"/>
+          <w:szCs w:val="24"/>
+          <w:lang w:val="en-GB"/>
+        </w:rPr>
+        <w:t>: This cost driver represent</w:t>
+      </w:r>
+      <w:r>
+        <w:rPr>
+          <w:sz w:val="24"/>
+          <w:szCs w:val="24"/>
+          <w:lang w:val="en-GB"/>
+        </w:rPr>
+        <w:t>s</w:t>
+      </w:r>
+      <w:r>
+        <w:rPr>
+          <w:sz w:val="24"/>
+          <w:szCs w:val="24"/>
+          <w:lang w:val="en-GB"/>
+        </w:rPr>
+        <w:t xml:space="preserve"> the additional effort needed to project thinking about reusing components on current or future projects. The intention here is to have reusable components inside the system, but without the necessity to make them </w:t>
+      </w:r>
+      <w:r>
+        <w:rPr>
+          <w:sz w:val="24"/>
+          <w:szCs w:val="24"/>
+          <w:lang w:val="en-GB"/>
+        </w:rPr>
+        <w:t>available for future products, so the chosen value is nominal.</w:t>
+      </w:r>
+    </w:p>
+    <w:p>
+      <w:pPr>
+        <w:spacing w:line="360" w:lineRule="auto"/>
+        <w:rPr>
+          <w:sz w:val="24"/>
+          <w:szCs w:val="24"/>
+          <w:lang w:val="en-GB"/>
+        </w:rPr>
+      </w:pPr>
+      <w:r>
+        <w:rPr>
+          <w:b/>
+          <w:sz w:val="24"/>
+          <w:szCs w:val="24"/>
+          <w:lang w:val="en-GB"/>
+        </w:rPr>
+        <w:t>DOCU</w:t>
+      </w:r>
+      <w:r>
+        <w:rPr>
+          <w:sz w:val="24"/>
+          <w:szCs w:val="24"/>
+          <w:lang w:val="en-GB"/>
+        </w:rPr>
+        <w:t xml:space="preserve">: The level of required documentation. Since standard documentation </w:t>
+      </w:r>
+      <w:proofErr w:type="gramStart"/>
+      <w:r>
+        <w:rPr>
+          <w:sz w:val="24"/>
+          <w:szCs w:val="24"/>
+          <w:lang w:val="en-GB"/>
+        </w:rPr>
+        <w:t>is requested</w:t>
+      </w:r>
+      <w:proofErr w:type="gramEnd"/>
+      <w:r>
+        <w:rPr>
+          <w:sz w:val="24"/>
+          <w:szCs w:val="24"/>
+          <w:lang w:val="en-GB"/>
+        </w:rPr>
+        <w:t>, the considered value is nominal.</w:t>
+      </w:r>
+    </w:p>
+    <w:p>
+      <w:pPr>
+        <w:spacing w:line="360" w:lineRule="auto"/>
+        <w:rPr>
+          <w:sz w:val="24"/>
+          <w:szCs w:val="24"/>
+          <w:lang w:val="en-GB"/>
+        </w:rPr>
+      </w:pPr>
+      <w:r>
+        <w:rPr>
+          <w:b/>
+          <w:sz w:val="24"/>
+          <w:szCs w:val="24"/>
+          <w:lang w:val="en-GB"/>
+        </w:rPr>
+        <w:t>TIME</w:t>
+      </w:r>
+      <w:r>
+        <w:rPr>
+          <w:sz w:val="24"/>
+          <w:szCs w:val="24"/>
+          <w:lang w:val="en-GB"/>
+        </w:rPr>
+        <w:t xml:space="preserve">: Measure of the execution time constraints imposed upon the system. No particular constraints are imposed upon this </w:t>
+      </w:r>
+      <w:proofErr w:type="gramStart"/>
+      <w:r>
+        <w:rPr>
+          <w:sz w:val="24"/>
+          <w:szCs w:val="24"/>
+          <w:lang w:val="en-GB"/>
+        </w:rPr>
+        <w:t>project,</w:t>
+      </w:r>
+      <w:proofErr w:type="gramEnd"/>
+      <w:r>
+        <w:rPr>
+          <w:sz w:val="24"/>
+          <w:szCs w:val="24"/>
+          <w:lang w:val="en-GB"/>
+        </w:rPr>
+        <w:t xml:space="preserve"> o the value chosen is the nominal one.</w:t>
+      </w:r>
+    </w:p>
+    <w:p>
+      <w:pPr>
+        <w:spacing w:line="360" w:lineRule="auto"/>
+        <w:rPr>
+          <w:sz w:val="24"/>
+          <w:szCs w:val="24"/>
+          <w:lang w:val="en-GB"/>
+        </w:rPr>
+      </w:pPr>
+      <w:r>
+        <w:rPr>
+          <w:b/>
+          <w:sz w:val="24"/>
+          <w:szCs w:val="24"/>
+          <w:lang w:val="en-GB"/>
+        </w:rPr>
+        <w:t>STOR</w:t>
+      </w:r>
+      <w:r>
+        <w:rPr>
+          <w:sz w:val="24"/>
+          <w:szCs w:val="24"/>
+          <w:lang w:val="en-GB"/>
+        </w:rPr>
+        <w:t xml:space="preserve">: Measure of data occupation constraint imposed upon the system. No particular constraints </w:t>
+      </w:r>
+      <w:proofErr w:type="gramStart"/>
+      <w:r>
+        <w:rPr>
+          <w:sz w:val="24"/>
+          <w:szCs w:val="24"/>
+          <w:lang w:val="en-GB"/>
+        </w:rPr>
+        <w:t>are imposed</w:t>
+      </w:r>
+      <w:proofErr w:type="gramEnd"/>
+      <w:r>
+        <w:rPr>
+          <w:sz w:val="24"/>
+          <w:szCs w:val="24"/>
+          <w:lang w:val="en-GB"/>
+        </w:rPr>
+        <w:t xml:space="preserve"> in this case, the chosen value is nominal.</w:t>
+      </w:r>
+    </w:p>
+    <w:p>
+      <w:pPr>
+        <w:spacing w:line="360" w:lineRule="auto"/>
+        <w:rPr>
+          <w:sz w:val="24"/>
+          <w:szCs w:val="24"/>
+          <w:lang w:val="en-GB"/>
+        </w:rPr>
+      </w:pPr>
+      <w:r>
+        <w:rPr>
+          <w:b/>
+          <w:sz w:val="24"/>
+          <w:szCs w:val="24"/>
+          <w:lang w:val="en-GB"/>
+        </w:rPr>
+        <w:t>PVOL</w:t>
+      </w:r>
+      <w:r>
+        <w:rPr>
+          <w:sz w:val="24"/>
+          <w:szCs w:val="24"/>
+          <w:lang w:val="en-GB"/>
+        </w:rPr>
+        <w:t xml:space="preserve">: Measure of the necessary changes ratio on the system to keep it up-to-date with platform and functions. Not many major modifications </w:t>
+      </w:r>
+      <w:proofErr w:type="gramStart"/>
+      <w:r>
+        <w:rPr>
+          <w:sz w:val="24"/>
+          <w:szCs w:val="24"/>
+          <w:lang w:val="en-GB"/>
+        </w:rPr>
+        <w:t>are expected</w:t>
+      </w:r>
+      <w:proofErr w:type="gramEnd"/>
+      <w:r>
+        <w:rPr>
+          <w:sz w:val="24"/>
+          <w:szCs w:val="24"/>
+          <w:lang w:val="en-GB"/>
+        </w:rPr>
+        <w:t>, so it is fine to consider a nominal value for this cost driver.</w:t>
+      </w:r>
+    </w:p>
+    <w:p>
+      <w:pPr>
+        <w:spacing w:line="360" w:lineRule="auto"/>
+        <w:rPr>
+          <w:sz w:val="24"/>
+          <w:szCs w:val="24"/>
+          <w:lang w:val="en-GB"/>
+        </w:rPr>
+      </w:pPr>
+      <w:r>
+        <w:rPr>
+          <w:b/>
+          <w:sz w:val="24"/>
+          <w:szCs w:val="24"/>
+          <w:lang w:val="en-GB"/>
+        </w:rPr>
+        <w:t>ACAP</w:t>
+      </w:r>
+      <w:r>
+        <w:rPr>
+          <w:sz w:val="24"/>
+          <w:szCs w:val="24"/>
+          <w:lang w:val="en-GB"/>
+        </w:rPr>
+        <w:t xml:space="preserve">: </w:t>
+      </w:r>
+      <w:r>
+        <w:rPr>
+          <w:sz w:val="24"/>
+          <w:szCs w:val="24"/>
+          <w:lang w:val="en-GB"/>
+        </w:rPr>
+        <w:t xml:space="preserve">The capability of the analysts who work on high-level design. The value </w:t>
+      </w:r>
+      <w:proofErr w:type="gramStart"/>
+      <w:r>
+        <w:rPr>
+          <w:sz w:val="24"/>
+          <w:szCs w:val="24"/>
+          <w:lang w:val="en-GB"/>
+        </w:rPr>
+        <w:t>is decided</w:t>
+      </w:r>
+      <w:proofErr w:type="gramEnd"/>
+      <w:r>
+        <w:rPr>
+          <w:sz w:val="24"/>
+          <w:szCs w:val="24"/>
+          <w:lang w:val="en-GB"/>
+        </w:rPr>
+        <w:t xml:space="preserve"> basing on the percentile in which they fall. In this </w:t>
+      </w:r>
+      <w:proofErr w:type="gramStart"/>
+      <w:r>
+        <w:rPr>
+          <w:sz w:val="24"/>
+          <w:szCs w:val="24"/>
+          <w:lang w:val="en-GB"/>
+        </w:rPr>
+        <w:t>case</w:t>
+      </w:r>
+      <w:proofErr w:type="gramEnd"/>
+      <w:r>
+        <w:rPr>
+          <w:sz w:val="24"/>
+          <w:szCs w:val="24"/>
+          <w:lang w:val="en-GB"/>
+        </w:rPr>
+        <w:t xml:space="preserve"> this is a supposed nominal value since the analysts team is not present.</w:t>
+      </w:r>
+    </w:p>
+    <w:p>
+      <w:pPr>
+        <w:spacing w:line="360" w:lineRule="auto"/>
+        <w:rPr>
+          <w:sz w:val="24"/>
+          <w:szCs w:val="24"/>
+          <w:lang w:val="en-GB"/>
+        </w:rPr>
+      </w:pPr>
+      <w:r>
+        <w:rPr>
+          <w:b/>
+          <w:sz w:val="24"/>
+          <w:szCs w:val="24"/>
+          <w:lang w:val="en-GB"/>
+        </w:rPr>
+        <w:t>PCAP</w:t>
+      </w:r>
+      <w:r>
+        <w:rPr>
+          <w:sz w:val="24"/>
+          <w:szCs w:val="24"/>
+          <w:lang w:val="en-GB"/>
+        </w:rPr>
+        <w:t xml:space="preserve">: The </w:t>
+      </w:r>
+      <w:proofErr w:type="gramStart"/>
+      <w:r>
+        <w:rPr>
+          <w:sz w:val="24"/>
+          <w:szCs w:val="24"/>
+          <w:lang w:val="en-GB"/>
+        </w:rPr>
+        <w:t>programmers</w:t>
+      </w:r>
+      <w:proofErr w:type="gramEnd"/>
+      <w:r>
+        <w:rPr>
+          <w:sz w:val="24"/>
+          <w:szCs w:val="24"/>
+          <w:lang w:val="en-GB"/>
+        </w:rPr>
+        <w:t xml:space="preserve"> ability to deal with new technologies. This value do not consider the programmers experience. It </w:t>
+      </w:r>
+      <w:proofErr w:type="gramStart"/>
+      <w:r>
+        <w:rPr>
+          <w:sz w:val="24"/>
+          <w:szCs w:val="24"/>
+          <w:lang w:val="en-GB"/>
+        </w:rPr>
+        <w:t>is measured</w:t>
+      </w:r>
+      <w:proofErr w:type="gramEnd"/>
+      <w:r>
+        <w:rPr>
+          <w:sz w:val="24"/>
+          <w:szCs w:val="24"/>
+          <w:lang w:val="en-GB"/>
+        </w:rPr>
+        <w:t xml:space="preserve"> considering the percentile in which the programmers fall. It </w:t>
+      </w:r>
+      <w:proofErr w:type="gramStart"/>
+      <w:r>
+        <w:rPr>
+          <w:sz w:val="24"/>
+          <w:szCs w:val="24"/>
+          <w:lang w:val="en-GB"/>
+        </w:rPr>
+        <w:t>is assumed</w:t>
+      </w:r>
+      <w:proofErr w:type="gramEnd"/>
+      <w:r>
+        <w:rPr>
+          <w:sz w:val="24"/>
+          <w:szCs w:val="24"/>
+          <w:lang w:val="en-GB"/>
+        </w:rPr>
+        <w:t xml:space="preserve"> as nominal for the current project.</w:t>
+      </w:r>
+    </w:p>
+    <w:p>
+      <w:pPr>
+        <w:spacing w:line="360" w:lineRule="auto"/>
+        <w:rPr>
+          <w:sz w:val="24"/>
+          <w:szCs w:val="24"/>
+          <w:lang w:val="en-GB"/>
+        </w:rPr>
+      </w:pPr>
+      <w:r>
+        <w:rPr>
+          <w:b/>
+          <w:sz w:val="24"/>
+          <w:szCs w:val="24"/>
+          <w:lang w:val="en-GB"/>
+        </w:rPr>
+        <w:lastRenderedPageBreak/>
+        <w:t>PCON</w:t>
+      </w:r>
+      <w:r>
+        <w:rPr>
+          <w:sz w:val="24"/>
+          <w:szCs w:val="24"/>
+          <w:lang w:val="en-GB"/>
+        </w:rPr>
+        <w:t>: Represents the personnel continuity. Since the project team remains unchanged for the whole project duration, it is possible to consider a high value for this driver.</w:t>
+      </w:r>
+    </w:p>
+    <w:p>
+      <w:pPr>
+        <w:spacing w:line="360" w:lineRule="auto"/>
+        <w:rPr>
+          <w:sz w:val="24"/>
+          <w:szCs w:val="24"/>
+          <w:lang w:val="en-GB"/>
+        </w:rPr>
+      </w:pPr>
+      <w:r>
+        <w:rPr>
+          <w:b/>
+          <w:sz w:val="24"/>
+          <w:szCs w:val="24"/>
+          <w:lang w:val="en-GB"/>
+        </w:rPr>
+        <w:t>APEX</w:t>
+      </w:r>
+      <w:r>
+        <w:rPr>
+          <w:sz w:val="24"/>
+          <w:szCs w:val="24"/>
+          <w:lang w:val="en-GB"/>
+        </w:rPr>
+        <w:t xml:space="preserve">: This factor considers the programmers team experience </w:t>
+      </w:r>
+      <w:r>
+        <w:rPr>
+          <w:sz w:val="24"/>
+          <w:szCs w:val="24"/>
+          <w:lang w:val="en-GB"/>
+        </w:rPr>
+        <w:t>in developing the requested kind of system. Since the project is of standard complexity, with already studied technologies, it is fair to assume a high value for this field.</w:t>
+      </w:r>
+    </w:p>
+    <w:p>
+      <w:pPr>
+        <w:spacing w:line="360" w:lineRule="auto"/>
+        <w:rPr>
+          <w:sz w:val="24"/>
+          <w:szCs w:val="24"/>
+          <w:lang w:val="en-GB"/>
+        </w:rPr>
+      </w:pPr>
+      <w:r>
+        <w:rPr>
+          <w:b/>
+          <w:sz w:val="24"/>
+          <w:szCs w:val="24"/>
+          <w:lang w:val="en-GB"/>
+        </w:rPr>
+        <w:t>PLEX</w:t>
+      </w:r>
+      <w:r>
+        <w:rPr>
+          <w:sz w:val="24"/>
+          <w:szCs w:val="24"/>
+          <w:lang w:val="en-GB"/>
+        </w:rPr>
+        <w:t>: The developer team experience regarding the importance of platforms. It is possible to consider a nominal value, reflecting the team actual experience.</w:t>
+      </w:r>
+    </w:p>
+    <w:p>
+      <w:pPr>
+        <w:spacing w:line="360" w:lineRule="auto"/>
+        <w:rPr>
+          <w:sz w:val="24"/>
+          <w:szCs w:val="24"/>
+          <w:lang w:val="en-GB"/>
+        </w:rPr>
+      </w:pPr>
+      <w:r>
+        <w:rPr>
+          <w:b/>
+          <w:sz w:val="24"/>
+          <w:szCs w:val="24"/>
+          <w:lang w:val="en-GB"/>
+        </w:rPr>
+        <w:t>LTEX</w:t>
+      </w:r>
+      <w:r>
+        <w:rPr>
+          <w:sz w:val="24"/>
+          <w:szCs w:val="24"/>
+          <w:lang w:val="en-GB"/>
+        </w:rPr>
+        <w:t xml:space="preserve">: Measure of the level of programming language and tool knowledge. Considering previous experiences, the team level </w:t>
+      </w:r>
+      <w:proofErr w:type="gramStart"/>
+      <w:r>
+        <w:rPr>
+          <w:sz w:val="24"/>
+          <w:szCs w:val="24"/>
+          <w:lang w:val="en-GB"/>
+        </w:rPr>
+        <w:t>can be rated</w:t>
+      </w:r>
+      <w:proofErr w:type="gramEnd"/>
+      <w:r>
+        <w:rPr>
+          <w:sz w:val="24"/>
+          <w:szCs w:val="24"/>
+          <w:lang w:val="en-GB"/>
+        </w:rPr>
+        <w:t xml:space="preserve"> as high.</w:t>
+      </w:r>
+    </w:p>
+    <w:p>
+      <w:pPr>
+        <w:spacing w:line="360" w:lineRule="auto"/>
+        <w:rPr>
+          <w:sz w:val="24"/>
+          <w:szCs w:val="24"/>
+          <w:lang w:val="en-GB"/>
+        </w:rPr>
+      </w:pPr>
+      <w:r>
+        <w:rPr>
+          <w:b/>
+          <w:sz w:val="24"/>
+          <w:szCs w:val="24"/>
+          <w:lang w:val="en-GB"/>
+        </w:rPr>
+        <w:t>TOOL</w:t>
+      </w:r>
+      <w:r>
+        <w:rPr>
+          <w:sz w:val="24"/>
+          <w:szCs w:val="24"/>
+          <w:lang w:val="en-GB"/>
+        </w:rPr>
+        <w:t xml:space="preserve">: The usage of software tools to code, edit or management. This project utilized only the basic tools, so the cost driver </w:t>
+      </w:r>
+      <w:proofErr w:type="gramStart"/>
+      <w:r>
+        <w:rPr>
+          <w:sz w:val="24"/>
+          <w:szCs w:val="24"/>
+          <w:lang w:val="en-GB"/>
+        </w:rPr>
+        <w:t>can be considered</w:t>
+      </w:r>
+      <w:proofErr w:type="gramEnd"/>
+      <w:r>
+        <w:rPr>
+          <w:sz w:val="24"/>
+          <w:szCs w:val="24"/>
+          <w:lang w:val="en-GB"/>
+        </w:rPr>
+        <w:t xml:space="preserve"> as nominal.</w:t>
+      </w:r>
+    </w:p>
+    <w:p>
+      <w:pPr>
+        <w:spacing w:line="360" w:lineRule="auto"/>
+        <w:rPr>
+          <w:sz w:val="24"/>
+          <w:szCs w:val="24"/>
+          <w:lang w:val="en-GB"/>
+        </w:rPr>
+      </w:pPr>
+      <w:r>
+        <w:rPr>
+          <w:b/>
+          <w:sz w:val="24"/>
+          <w:szCs w:val="24"/>
+          <w:lang w:val="en-GB"/>
+        </w:rPr>
+        <w:t>SITE</w:t>
+      </w:r>
+      <w:r>
+        <w:rPr>
+          <w:sz w:val="24"/>
+          <w:szCs w:val="24"/>
+          <w:lang w:val="en-GB"/>
+        </w:rPr>
+        <w:t>: Multisite development factor.</w:t>
+      </w:r>
+      <w:r>
+        <w:rPr>
+          <w:sz w:val="24"/>
+          <w:szCs w:val="24"/>
+          <w:lang w:val="en-GB"/>
+        </w:rPr>
+        <w:t xml:space="preserve"> The team is fully collocated, so it is possible to assume an extra high</w:t>
+      </w:r>
+      <w:r>
+        <w:rPr>
+          <w:sz w:val="24"/>
+          <w:szCs w:val="24"/>
+          <w:lang w:val="en-GB"/>
+        </w:rPr>
+        <w:t xml:space="preserve"> </w:t>
+      </w:r>
+      <w:r>
+        <w:rPr>
+          <w:sz w:val="24"/>
+          <w:szCs w:val="24"/>
+          <w:lang w:val="en-GB"/>
+        </w:rPr>
+        <w:t>value for this effort multiplier.</w:t>
+      </w:r>
+    </w:p>
+    <w:p>
+      <w:pPr>
+        <w:spacing w:line="360" w:lineRule="auto"/>
+        <w:rPr>
+          <w:sz w:val="24"/>
+          <w:szCs w:val="24"/>
+          <w:lang w:val="en-GB"/>
+        </w:rPr>
+      </w:pPr>
+      <w:r>
+        <w:rPr>
+          <w:b/>
+          <w:sz w:val="24"/>
+          <w:szCs w:val="24"/>
+          <w:lang w:val="en-GB"/>
+        </w:rPr>
+        <w:t>SCED</w:t>
+      </w:r>
+      <w:r>
+        <w:rPr>
+          <w:sz w:val="24"/>
+          <w:szCs w:val="24"/>
+          <w:lang w:val="en-GB"/>
+        </w:rPr>
+        <w:t xml:space="preserve">: This rating measures the schedule constraints imposed on the project team. In this particular </w:t>
+      </w:r>
+      <w:proofErr w:type="gramStart"/>
+      <w:r>
+        <w:rPr>
+          <w:sz w:val="24"/>
+          <w:szCs w:val="24"/>
+          <w:lang w:val="en-GB"/>
+        </w:rPr>
+        <w:t>case</w:t>
+      </w:r>
+      <w:proofErr w:type="gramEnd"/>
+      <w:r>
+        <w:rPr>
+          <w:sz w:val="24"/>
+          <w:szCs w:val="24"/>
+          <w:lang w:val="en-GB"/>
+        </w:rPr>
+        <w:t xml:space="preserve"> the schedule varied from 100% to 130% due to deadlines, so it is fair to consider the nominal/high value.</w:t>
+      </w:r>
+    </w:p>
+    <w:p>
+      <w:pPr>
+        <w:spacing w:line="360" w:lineRule="auto"/>
+        <w:rPr>
+          <w:sz w:val="24"/>
+          <w:szCs w:val="24"/>
+          <w:lang w:val="en-GB"/>
+        </w:rPr>
+      </w:pPr>
+      <w:r>
+        <w:rPr>
+          <w:sz w:val="24"/>
+          <w:szCs w:val="24"/>
+          <w:lang w:val="en-GB"/>
+        </w:rPr>
+        <w:t>Once the cost drivers are decided, it is possible to calculate the produ</w:t>
+      </w:r>
+      <w:r>
+        <w:rPr>
+          <w:sz w:val="24"/>
+          <w:szCs w:val="24"/>
+          <w:lang w:val="en-GB"/>
+        </w:rPr>
+        <w:t>ct of the effort multipliers, and so</w:t>
+      </w:r>
+      <w:r>
+        <w:rPr>
+          <w:sz w:val="24"/>
+          <w:szCs w:val="24"/>
+          <w:lang w:val="en-GB"/>
+        </w:rPr>
+        <w:t xml:space="preserve"> eventually obtain the effort</w:t>
+      </w:r>
+      <w:r>
+        <w:rPr>
+          <w:sz w:val="24"/>
+          <w:szCs w:val="24"/>
+          <w:lang w:val="en-GB"/>
+        </w:rPr>
+        <w:t>.</w:t>
+      </w:r>
+    </w:p>
+    <w:p>
+      <w:pPr>
+        <w:spacing w:line="360" w:lineRule="auto"/>
+        <w:rPr>
+          <w:sz w:val="24"/>
+          <w:szCs w:val="24"/>
+          <w:lang w:val="en-GB"/>
+        </w:rPr>
+      </w:pPr>
+      <w:r>
+        <w:rPr>
+          <w:sz w:val="24"/>
+          <w:szCs w:val="24"/>
+          <w:lang w:val="en-GB"/>
+        </w:rPr>
+        <w:t xml:space="preserve">EAF (Effort Adjustment Factor) </w:t>
+      </w:r>
+      <w:proofErr w:type="gramStart"/>
+      <w:r>
+        <w:rPr>
+          <w:sz w:val="24"/>
+          <w:szCs w:val="24"/>
+          <w:lang w:val="en-GB"/>
+        </w:rPr>
+        <w:t>is so obtained</w:t>
+      </w:r>
+      <w:proofErr w:type="gramEnd"/>
+      <w:r>
+        <w:rPr>
+          <w:sz w:val="24"/>
+          <w:szCs w:val="24"/>
+          <w:lang w:val="en-GB"/>
+        </w:rPr>
+        <w:t xml:space="preserve"> as </w:t>
+      </w:r>
+      <w:r>
+        <w:rPr>
+          <w:sz w:val="36"/>
+          <w:szCs w:val="36"/>
+          <w:lang w:val="en-GB"/>
+        </w:rPr>
+        <w:t>∏</w:t>
+      </w:r>
+      <w:r>
+        <w:rPr>
+          <w:sz w:val="24"/>
+          <w:szCs w:val="24"/>
+          <w:lang w:val="en-GB"/>
+        </w:rPr>
+        <w:t xml:space="preserve"> </w:t>
+      </w:r>
+      <w:proofErr w:type="spellStart"/>
+      <w:r>
+        <w:rPr>
+          <w:sz w:val="24"/>
+          <w:szCs w:val="24"/>
+          <w:lang w:val="en-GB"/>
+        </w:rPr>
+        <w:t>E</w:t>
+      </w:r>
+      <w:r>
+        <w:rPr>
+          <w:sz w:val="24"/>
+          <w:szCs w:val="24"/>
+          <w:lang w:val="en-GB"/>
+        </w:rPr>
+        <w:t>M</w:t>
+      </w:r>
+      <w:r>
+        <w:rPr>
+          <w:sz w:val="24"/>
+          <w:szCs w:val="24"/>
+          <w:lang w:val="en-GB"/>
+        </w:rPr>
+        <w:t>i</w:t>
+      </w:r>
+      <w:proofErr w:type="spellEnd"/>
+    </w:p>
+    <w:p>
+      <w:pPr>
+        <w:spacing w:line="360" w:lineRule="auto"/>
+        <w:rPr>
+          <w:b/>
+          <w:sz w:val="24"/>
+          <w:szCs w:val="24"/>
+          <w:lang w:val="en-GB"/>
+        </w:rPr>
+      </w:pPr>
+      <w:r>
+        <w:rPr>
+          <w:b/>
+          <w:sz w:val="24"/>
+          <w:szCs w:val="24"/>
+          <w:lang w:val="en-GB"/>
+        </w:rPr>
+        <w:t>EAF</w:t>
+      </w:r>
+      <w:r>
+        <w:rPr>
+          <w:sz w:val="24"/>
+          <w:szCs w:val="24"/>
+          <w:lang w:val="en-GB"/>
+        </w:rPr>
+        <w:t xml:space="preserve"> = 0.92 x 1 x 1 x 1 x 1 x 1 x 1 x 1 x 1 x 1 x 0.90 x 0.88 x 1 x 0.91</w:t>
+      </w:r>
+      <w:r>
+        <w:rPr>
+          <w:sz w:val="24"/>
+          <w:szCs w:val="24"/>
+          <w:lang w:val="en-GB"/>
+        </w:rPr>
+        <w:t xml:space="preserve"> x 1 x 0.83 x 1 = </w:t>
+      </w:r>
+      <w:r>
+        <w:rPr>
+          <w:b/>
+          <w:sz w:val="24"/>
+          <w:szCs w:val="24"/>
+          <w:lang w:val="en-GB"/>
+        </w:rPr>
+        <w:t>0.55</w:t>
+      </w:r>
+    </w:p>
+    <w:p>
+      <w:pPr>
+        <w:spacing w:line="360" w:lineRule="auto"/>
+        <w:rPr>
+          <w:sz w:val="24"/>
+          <w:szCs w:val="24"/>
+          <w:lang w:val="en-GB"/>
+        </w:rPr>
+      </w:pPr>
+      <w:r>
+        <w:rPr>
+          <w:sz w:val="24"/>
+          <w:szCs w:val="24"/>
+          <w:lang w:val="en-GB"/>
+        </w:rPr>
+        <w:t xml:space="preserve">Effort </w:t>
+      </w:r>
+      <w:proofErr w:type="gramStart"/>
+      <w:r>
+        <w:rPr>
+          <w:sz w:val="24"/>
+          <w:szCs w:val="24"/>
+          <w:lang w:val="en-GB"/>
+        </w:rPr>
+        <w:t>is then calculated</w:t>
+      </w:r>
+      <w:proofErr w:type="gramEnd"/>
+      <w:r>
+        <w:rPr>
+          <w:sz w:val="24"/>
+          <w:szCs w:val="24"/>
+          <w:lang w:val="en-GB"/>
+        </w:rPr>
+        <w:t xml:space="preserve"> by the already presented formula:</w:t>
+      </w:r>
+    </w:p>
+    <w:p>
+      <w:pPr>
+        <w:spacing w:line="360" w:lineRule="auto"/>
+        <w:rPr>
+          <w:sz w:val="24"/>
+          <w:szCs w:val="24"/>
+          <w:lang w:val="en-GB"/>
+        </w:rPr>
+      </w:pPr>
+      <w:r>
+        <w:rPr>
+          <w:b/>
+          <w:sz w:val="24"/>
+          <w:szCs w:val="24"/>
+          <w:lang w:val="en-GB"/>
+        </w:rPr>
+        <w:t>PM</w:t>
+      </w:r>
+      <w:r>
+        <w:rPr>
+          <w:sz w:val="24"/>
+          <w:szCs w:val="24"/>
+          <w:lang w:val="en-GB"/>
+        </w:rPr>
+        <w:t xml:space="preserve"> = A x EAF x (Size</w:t>
+      </w:r>
+      <w:proofErr w:type="gramStart"/>
+      <w:r>
+        <w:rPr>
+          <w:sz w:val="24"/>
+          <w:szCs w:val="24"/>
+          <w:lang w:val="en-GB"/>
+        </w:rPr>
+        <w:t>)^</w:t>
+      </w:r>
+      <w:proofErr w:type="gramEnd"/>
+      <w:r>
+        <w:rPr>
+          <w:sz w:val="24"/>
+          <w:szCs w:val="24"/>
+          <w:lang w:val="en-GB"/>
+        </w:rPr>
+        <w:t xml:space="preserve">E = 2.94 x 0.55 x (6.164) ^ 1.08 = 2.94 x 0.55 x 7.13 = </w:t>
+      </w:r>
+      <w:r>
+        <w:rPr>
+          <w:b/>
+          <w:sz w:val="24"/>
+          <w:szCs w:val="24"/>
+          <w:lang w:val="en-GB"/>
+        </w:rPr>
+        <w:t>11.52</w:t>
+      </w:r>
+      <w:r>
+        <w:rPr>
+          <w:sz w:val="24"/>
+          <w:szCs w:val="24"/>
+          <w:lang w:val="en-GB"/>
+        </w:rPr>
+        <w:t xml:space="preserve"> </w:t>
+      </w:r>
+    </w:p>
+    <w:p>
+      <w:pPr>
+        <w:spacing w:line="360" w:lineRule="auto"/>
+        <w:rPr>
+          <w:sz w:val="24"/>
+          <w:szCs w:val="24"/>
+          <w:lang w:val="en-GB"/>
+        </w:rPr>
+      </w:pPr>
+    </w:p>
+    <w:p>
+      <w:pPr>
+        <w:spacing w:line="360" w:lineRule="auto"/>
+        <w:rPr>
+          <w:sz w:val="24"/>
+          <w:szCs w:val="24"/>
+          <w:lang w:val="en-GB"/>
+        </w:rPr>
+      </w:pPr>
+    </w:p>
+    <w:p>
+      <w:pPr>
+        <w:spacing w:line="360" w:lineRule="auto"/>
+        <w:rPr>
+          <w:sz w:val="24"/>
+          <w:szCs w:val="24"/>
+          <w:lang w:val="en-GB"/>
+        </w:rPr>
+      </w:pPr>
+    </w:p>
+    <w:p>
+      <w:pPr>
+        <w:spacing w:line="360" w:lineRule="auto"/>
+        <w:rPr>
+          <w:sz w:val="24"/>
+          <w:szCs w:val="24"/>
+          <w:lang w:val="en-GB"/>
+        </w:rPr>
+      </w:pPr>
+    </w:p>
+    <w:p>
+      <w:pPr>
+        <w:spacing w:line="360" w:lineRule="auto"/>
+        <w:rPr>
+          <w:sz w:val="24"/>
+          <w:szCs w:val="24"/>
+          <w:lang w:val="en-GB"/>
+        </w:rPr>
+      </w:pPr>
+      <w:r>
+        <w:rPr>
+          <w:noProof/>
+          <w:sz w:val="24"/>
+          <w:szCs w:val="24"/>
+          <w:lang w:eastAsia="it-IT"/>
+        </w:rPr>
+        <w:lastRenderedPageBreak/>
+        <w:drawing>
+          <wp:anchor distT="0" distB="0" distL="114300" distR="114300" simplePos="0" relativeHeight="251661312" behindDoc="0" locked="0" layoutInCell="1" allowOverlap="1" wp14:anchorId="2524C383" wp14:editId="0E6D3DAD">
+            <wp:simplePos x="0" y="0"/>
+            <wp:positionH relativeFrom="margin">
+              <wp:align>center</wp:align>
+            </wp:positionH>
+            <wp:positionV relativeFrom="paragraph">
+              <wp:posOffset>471170</wp:posOffset>
+            </wp:positionV>
+            <wp:extent cx="3394800" cy="1620000"/>
+            <wp:effectExtent l="0" t="0" r="0" b="0"/>
+            <wp:wrapTopAndBottom/>
+            <wp:docPr id="21" name="Immagine 21"/>
+            <wp:cNvGraphicFramePr>
+              <a:graphicFrameLocks xmlns:a="http://schemas.openxmlformats.org/drawingml/2006/main" noChangeAspect="1"/>
+            </wp:cNvGraphicFramePr>
+            <a:graphic xmlns:a="http://schemas.openxmlformats.org/drawingml/2006/main">
+              <a:graphicData uri="http://schemas.openxmlformats.org/drawingml/2006/picture">
+                <pic:pic xmlns:pic="http://schemas.openxmlformats.org/drawingml/2006/picture">
+                  <pic:nvPicPr>
+                    <pic:cNvPr id="21" name="Duration.PNG"/>
+                    <pic:cNvPicPr/>
+                  </pic:nvPicPr>
+                  <pic:blipFill>
+                    <a:blip r:embed="rId24">
+                      <a:extLst>
+                        <a:ext uri="{28A0092B-C50C-407E-A947-70E740481C1C}">
+                          <a14:useLocalDpi xmlns:a14="http://schemas.microsoft.com/office/drawing/2010/main" val="0"/>
+                        </a:ext>
+                      </a:extLst>
+                    </a:blip>
+                    <a:stretch>
+                      <a:fillRect/>
+                    </a:stretch>
+                  </pic:blipFill>
+                  <pic:spPr>
+                    <a:xfrm>
+                      <a:off x="0" y="0"/>
+                      <a:ext cx="3394800" cy="1620000"/>
+                    </a:xfrm>
+                    <a:prstGeom prst="rect">
+                      <a:avLst/>
+                    </a:prstGeom>
+                  </pic:spPr>
+                </pic:pic>
+              </a:graphicData>
+            </a:graphic>
+            <wp14:sizeRelH relativeFrom="margin">
+              <wp14:pctWidth>0</wp14:pctWidth>
+            </wp14:sizeRelH>
+            <wp14:sizeRelV relativeFrom="margin">
+              <wp14:pctHeight>0</wp14:pctHeight>
+            </wp14:sizeRelV>
+          </wp:anchor>
+        </w:drawing>
+      </w:r>
+      <w:r>
+        <w:rPr>
+          <w:sz w:val="24"/>
+          <w:szCs w:val="24"/>
+          <w:lang w:val="en-GB"/>
+        </w:rPr>
+        <w:t xml:space="preserve">The duration of the project </w:t>
+      </w:r>
+      <w:proofErr w:type="gramStart"/>
+      <w:r>
+        <w:rPr>
+          <w:sz w:val="24"/>
+          <w:szCs w:val="24"/>
+          <w:lang w:val="en-GB"/>
+        </w:rPr>
+        <w:t>is then estimated</w:t>
+      </w:r>
+      <w:proofErr w:type="gramEnd"/>
+      <w:r>
+        <w:rPr>
+          <w:sz w:val="24"/>
+          <w:szCs w:val="24"/>
+          <w:lang w:val="en-GB"/>
+        </w:rPr>
+        <w:t xml:space="preserve"> using the dedicated formula:</w:t>
+      </w:r>
+    </w:p>
+    <w:p>
+      <w:pPr>
+        <w:spacing w:line="360" w:lineRule="auto"/>
+        <w:rPr>
+          <w:sz w:val="24"/>
+          <w:szCs w:val="24"/>
+          <w:lang w:val="en-GB"/>
+        </w:rPr>
+      </w:pPr>
+    </w:p>
+    <w:p>
+      <w:pPr>
+        <w:spacing w:line="360" w:lineRule="auto"/>
+        <w:rPr>
+          <w:sz w:val="24"/>
+          <w:szCs w:val="24"/>
+          <w:lang w:val="en-GB"/>
+        </w:rPr>
+      </w:pPr>
+      <w:r>
+        <w:rPr>
+          <w:noProof/>
+          <w:sz w:val="24"/>
+          <w:szCs w:val="24"/>
+          <w:lang w:eastAsia="it-IT"/>
+        </w:rPr>
+        <w:drawing>
+          <wp:anchor distT="0" distB="0" distL="114300" distR="114300" simplePos="0" relativeHeight="251662336" behindDoc="0" locked="0" layoutInCell="1" allowOverlap="1" wp14:anchorId="445F79FE" wp14:editId="1DD7EB7A">
+            <wp:simplePos x="0" y="0"/>
+            <wp:positionH relativeFrom="column">
+              <wp:posOffset>3261360</wp:posOffset>
+            </wp:positionH>
+            <wp:positionV relativeFrom="paragraph">
+              <wp:posOffset>10160</wp:posOffset>
+            </wp:positionV>
+            <wp:extent cx="2262324" cy="485775"/>
+            <wp:effectExtent l="0" t="0" r="5080" b="0"/>
+            <wp:wrapSquare wrapText="bothSides"/>
+            <wp:docPr id="22" name="Immagine 22"/>
+            <wp:cNvGraphicFramePr>
+              <a:graphicFrameLocks xmlns:a="http://schemas.openxmlformats.org/drawingml/2006/main" noChangeAspect="1"/>
+            </wp:cNvGraphicFramePr>
+            <a:graphic xmlns:a="http://schemas.openxmlformats.org/drawingml/2006/main">
+              <a:graphicData uri="http://schemas.openxmlformats.org/drawingml/2006/picture">
+                <pic:pic xmlns:pic="http://schemas.openxmlformats.org/drawingml/2006/picture">
+                  <pic:nvPicPr>
+                    <pic:cNvPr id="22" name="Parameters.PNG"/>
+                    <pic:cNvPicPr/>
+                  </pic:nvPicPr>
+                  <pic:blipFill>
+                    <a:blip r:embed="rId25" cstate="print">
+                      <a:extLst>
+                        <a:ext uri="{28A0092B-C50C-407E-A947-70E740481C1C}">
+                          <a14:useLocalDpi xmlns:a14="http://schemas.microsoft.com/office/drawing/2010/main" val="0"/>
+                        </a:ext>
+                      </a:extLst>
+                    </a:blip>
+                    <a:stretch>
+                      <a:fillRect/>
+                    </a:stretch>
+                  </pic:blipFill>
+                  <pic:spPr>
+                    <a:xfrm>
+                      <a:off x="0" y="0"/>
+                      <a:ext cx="2262324" cy="485775"/>
+                    </a:xfrm>
+                    <a:prstGeom prst="rect">
+                      <a:avLst/>
+                    </a:prstGeom>
+                  </pic:spPr>
+                </pic:pic>
+              </a:graphicData>
+            </a:graphic>
+            <wp14:sizeRelH relativeFrom="page">
+              <wp14:pctWidth>0</wp14:pctWidth>
+            </wp14:sizeRelH>
+            <wp14:sizeRelV relativeFrom="page">
+              <wp14:pctHeight>0</wp14:pctHeight>
+            </wp14:sizeRelV>
+          </wp:anchor>
+        </w:drawing>
+      </w:r>
+      <w:r>
+        <w:rPr>
+          <w:sz w:val="24"/>
+          <w:szCs w:val="24"/>
+          <w:lang w:val="en-GB"/>
+        </w:rPr>
+        <w:t>Considering the following parameters</w:t>
+      </w:r>
+      <w:r>
+        <w:rPr>
+          <w:sz w:val="24"/>
+          <w:szCs w:val="24"/>
+          <w:lang w:val="en-GB"/>
+        </w:rPr>
+        <w:tab/>
+      </w:r>
+    </w:p>
+    <w:p>
+      <w:pPr>
+        <w:spacing w:line="360" w:lineRule="auto"/>
+        <w:ind w:left="4248" w:firstLine="708"/>
+        <w:rPr>
+          <w:sz w:val="24"/>
+          <w:szCs w:val="24"/>
+          <w:lang w:val="en-GB"/>
+        </w:rPr>
+      </w:pPr>
+    </w:p>
+    <w:p>
+      <w:pPr>
+        <w:spacing w:line="360" w:lineRule="auto"/>
+        <w:rPr>
+          <w:sz w:val="24"/>
+          <w:szCs w:val="24"/>
+          <w:lang w:val="en-GB"/>
+        </w:rPr>
+      </w:pPr>
+      <w:r>
+        <w:rPr>
+          <w:sz w:val="24"/>
+          <w:szCs w:val="24"/>
+          <w:lang w:val="en-GB"/>
+        </w:rPr>
+        <w:t>F = 0.28 + 0.2 x (1.08 – 0.91) = 0.28 + 0.2 x 0.17 = 0.28 + 0.034 = 0.314</w:t>
+      </w:r>
+    </w:p>
+    <w:p>
+      <w:pPr>
+        <w:spacing w:line="360" w:lineRule="auto"/>
+        <w:rPr>
+          <w:b/>
+          <w:sz w:val="24"/>
+          <w:szCs w:val="24"/>
+          <w:lang w:val="en-GB"/>
+        </w:rPr>
+      </w:pPr>
+      <w:r>
+        <w:rPr>
+          <w:b/>
+          <w:sz w:val="24"/>
+          <w:szCs w:val="24"/>
+          <w:lang w:val="en-GB"/>
+        </w:rPr>
+        <w:t>TDEV</w:t>
+      </w:r>
+      <w:r>
+        <w:rPr>
+          <w:sz w:val="24"/>
+          <w:szCs w:val="24"/>
+          <w:lang w:val="en-GB"/>
+        </w:rPr>
+        <w:t xml:space="preserve"> = 3.67 x (11.52) ^ 0.314 = 3.67 x 2.15 ≈ </w:t>
+      </w:r>
+      <w:r>
+        <w:rPr>
+          <w:b/>
+          <w:sz w:val="24"/>
+          <w:szCs w:val="24"/>
+          <w:lang w:val="en-GB"/>
+        </w:rPr>
+        <w:t>8</w:t>
+      </w:r>
+      <w:r>
+        <w:rPr>
+          <w:sz w:val="24"/>
+          <w:szCs w:val="24"/>
+          <w:lang w:val="en-GB"/>
+        </w:rPr>
+        <w:t xml:space="preserve"> </w:t>
+      </w:r>
+      <w:r>
+        <w:rPr>
+          <w:b/>
+          <w:sz w:val="24"/>
+          <w:szCs w:val="24"/>
+          <w:lang w:val="en-GB"/>
+        </w:rPr>
+        <w:t>months</w:t>
+      </w:r>
+    </w:p>
+    <w:p>
+      <w:pPr>
+        <w:spacing w:line="360" w:lineRule="auto"/>
+        <w:rPr>
+          <w:sz w:val="24"/>
+          <w:szCs w:val="24"/>
+          <w:lang w:val="en-GB"/>
+        </w:rPr>
+      </w:pPr>
+      <w:proofErr w:type="gramStart"/>
+      <w:r>
+        <w:rPr>
+          <w:sz w:val="24"/>
+          <w:szCs w:val="24"/>
+          <w:lang w:val="en-GB"/>
+        </w:rPr>
+        <w:t>And finally</w:t>
+      </w:r>
+      <w:proofErr w:type="gramEnd"/>
+      <w:r>
+        <w:rPr>
+          <w:sz w:val="24"/>
+          <w:szCs w:val="24"/>
+          <w:lang w:val="en-GB"/>
+        </w:rPr>
+        <w:t xml:space="preserve"> the number of people allocated (obtained as Effort / Duration) matches the actual availability, in fact:</w:t>
+      </w:r>
+    </w:p>
+    <w:p>
+      <w:pPr>
+        <w:spacing w:line="360" w:lineRule="auto"/>
+        <w:rPr>
+          <w:sz w:val="24"/>
+          <w:szCs w:val="24"/>
+          <w:lang w:val="en-GB"/>
+        </w:rPr>
+      </w:pPr>
+      <w:r>
+        <w:rPr>
+          <w:b/>
+          <w:sz w:val="24"/>
+          <w:szCs w:val="24"/>
+          <w:lang w:val="en-GB"/>
+        </w:rPr>
+        <w:t>N</w:t>
+      </w:r>
+      <w:r>
+        <w:rPr>
+          <w:b/>
+          <w:sz w:val="24"/>
+          <w:szCs w:val="24"/>
+          <w:lang w:val="en-GB"/>
+        </w:rPr>
+        <w:t>umber of P</w:t>
+      </w:r>
+      <w:r>
+        <w:rPr>
+          <w:b/>
+          <w:sz w:val="24"/>
+          <w:szCs w:val="24"/>
+          <w:lang w:val="en-GB"/>
+        </w:rPr>
+        <w:t>eople</w:t>
+      </w:r>
+      <w:r>
+        <w:rPr>
+          <w:sz w:val="24"/>
+          <w:szCs w:val="24"/>
+          <w:lang w:val="en-GB"/>
+        </w:rPr>
+        <w:t xml:space="preserve"> = PM / TDEV = 11.8 / 8 </w:t>
+      </w:r>
+      <w:r>
+        <w:rPr>
+          <w:sz w:val="24"/>
+          <w:szCs w:val="24"/>
+          <w:lang w:val="en-GB"/>
+        </w:rPr>
+        <w:t>≈</w:t>
+      </w:r>
+      <w:r>
+        <w:rPr>
+          <w:sz w:val="24"/>
+          <w:szCs w:val="24"/>
+          <w:lang w:val="en-GB"/>
+        </w:rPr>
+        <w:t xml:space="preserve"> </w:t>
+      </w:r>
+      <w:r>
+        <w:rPr>
+          <w:b/>
+          <w:sz w:val="24"/>
+          <w:szCs w:val="24"/>
+          <w:lang w:val="en-GB"/>
+        </w:rPr>
+        <w:t>2 people</w:t>
+      </w:r>
       <w:bookmarkStart w:id="0" w:name="_GoBack"/>
       <w:bookmarkEnd w:id="0"/>
-      <w:r>
-        <w:rPr>
-          <w:sz w:val="24"/>
-          <w:szCs w:val="24"/>
-          <w:lang w:val="en-GB"/>
-        </w:rPr>
-        <w:t>we can calculate the exponent E with the already presented formula.</w:t>
-      </w:r>
-    </w:p>
-    <w:p>
-      <w:pPr>
-        <w:spacing w:line="360" w:lineRule="auto"/>
-        <w:rPr>
-          <w:sz w:val="24"/>
-          <w:szCs w:val="24"/>
-          <w:lang w:val="en-GB"/>
-        </w:rPr>
-      </w:pPr>
-      <w:r>
-        <w:rPr>
-          <w:sz w:val="24"/>
-          <w:szCs w:val="24"/>
-          <w:lang w:val="en-GB"/>
-        </w:rPr>
-        <w:t>E = 0.91 + 0.01 x (3.72 + 3.04 + 4.24 + 2.19 + 4.68) = 0.91 + 0.01 x 17.87 = 0.91 + 0.1787 ≈ 1.08</w:t>
-      </w:r>
-    </w:p>
-    <w:p>
-      <w:pPr>
-        <w:spacing w:line="360" w:lineRule="auto"/>
-        <w:rPr>
-          <w:sz w:val="24"/>
-          <w:szCs w:val="24"/>
-          <w:lang w:val="en-GB"/>
-        </w:rPr>
-      </w:pPr>
-      <w:r>
-        <w:rPr>
-          <w:sz w:val="24"/>
-          <w:szCs w:val="24"/>
-          <w:lang w:val="en-GB"/>
-        </w:rPr>
-        <w:t xml:space="preserve">Now it is necessary to calculate effort multipliers, and it </w:t>
-      </w:r>
-      <w:proofErr w:type="gramStart"/>
-      <w:r>
-        <w:rPr>
-          <w:sz w:val="24"/>
-          <w:szCs w:val="24"/>
-          <w:lang w:val="en-GB"/>
-        </w:rPr>
-        <w:t>is done</w:t>
-      </w:r>
-      <w:proofErr w:type="gramEnd"/>
-      <w:r>
-        <w:rPr>
-          <w:sz w:val="24"/>
-          <w:szCs w:val="24"/>
-          <w:lang w:val="en-GB"/>
-        </w:rPr>
-        <w:t xml:space="preserve"> in the same way used for scale factors, using the dedicated tables.</w:t>
-      </w:r>
     </w:p>
     <w:p>
       <w:pPr>

</xml_diff>